<commit_message>
Updated workflow document with results test run 2015-2016
</commit_message>
<xml_diff>
--- a/workflow_notes.docx
+++ b/workflow_notes.docx
@@ -210,19 +210,7 @@
         </w:rPr>
       </w:pPr>
       <w:r>
-        <w:t xml:space="preserve">Reprojected and clipped to clone band </w:t>
-      </w:r>
-      <w:r>
-        <w:t>11</w:t>
-      </w:r>
-      <w:r>
-        <w:t xml:space="preserve"> of Sentinel image of 2020-10-16 (</w:t>
-      </w:r>
-      <w:r>
-        <w:t>2</w:t>
-      </w:r>
-      <w:r>
-        <w:t>0 meter resolution)</w:t>
+        <w:t>Reprojected and clipped to clone band 11 of Sentinel image of 2020-10-16 (20 meter resolution)</w:t>
       </w:r>
     </w:p>
     <w:p>
@@ -624,10 +612,7 @@
         </w:rPr>
       </w:pPr>
       <w:r>
-        <w:t>1 = clean ice</w:t>
-      </w:r>
-      <w:r>
-        <w:t xml:space="preserve"> glacier</w:t>
+        <w:t>1 = clean ice glacier</w:t>
       </w:r>
     </w:p>
     <w:p>
@@ -643,10 +628,7 @@
         </w:rPr>
       </w:pPr>
       <w:r>
-        <w:t>2 = debris</w:t>
-      </w:r>
-      <w:r>
-        <w:t xml:space="preserve"> covered glacier</w:t>
+        <w:t>2 = debris covered glacier</w:t>
       </w:r>
     </w:p>
     <w:p>
@@ -749,6 +731,9 @@
     </w:p>
     <w:p>
       <w:r>
+        <w:rPr>
+          <w:noProof/>
+        </w:rPr>
         <w:drawing>
           <wp:inline distT="0" distB="0" distL="0" distR="0" wp14:anchorId="0E0DC7CF" wp14:editId="593431AC">
             <wp:extent cx="4696110" cy="3122762"/>
@@ -866,10 +851,7 @@
         </w:rPr>
       </w:pPr>
       <w:r>
-        <w:t>1 = clean ice glacier</w:t>
-      </w:r>
-      <w:r>
-        <w:t xml:space="preserve"> = 0</w:t>
+        <w:t>1 = clean ice glacier = 0</w:t>
       </w:r>
     </w:p>
     <w:p>
@@ -885,10 +867,7 @@
         </w:rPr>
       </w:pPr>
       <w:r>
-        <w:t>2 = debris covered glacier</w:t>
-      </w:r>
-      <w:r>
-        <w:t xml:space="preserve"> = 0</w:t>
+        <w:t>2 = debris covered glacier = 0</w:t>
       </w:r>
     </w:p>
     <w:p>
@@ -904,10 +883,7 @@
         </w:rPr>
       </w:pPr>
       <w:r>
-        <w:t>3 = bare rock</w:t>
-      </w:r>
-      <w:r>
-        <w:t xml:space="preserve"> = 0.2</w:t>
+        <w:t>3 = bare rock = 0.2</w:t>
       </w:r>
     </w:p>
     <w:p>
@@ -923,10 +899,7 @@
         </w:rPr>
       </w:pPr>
       <w:r>
-        <w:t>4 = grass</w:t>
-      </w:r>
-      <w:r>
-        <w:t xml:space="preserve"> = 0.4</w:t>
+        <w:t>4 = grass = 0.4</w:t>
       </w:r>
     </w:p>
     <w:p>
@@ -942,10 +915,7 @@
         </w:rPr>
       </w:pPr>
       <w:r>
-        <w:t>5 = shrubs</w:t>
-      </w:r>
-      <w:r>
-        <w:t xml:space="preserve"> = 0.7</w:t>
+        <w:t>5 = shrubs = 0.7</w:t>
       </w:r>
     </w:p>
     <w:p>
@@ -961,10 +931,7 @@
         </w:rPr>
       </w:pPr>
       <w:r>
-        <w:t>6 = mixed forest</w:t>
-      </w:r>
-      <w:r>
-        <w:t xml:space="preserve"> = 1.0</w:t>
+        <w:t>6 = mixed forest = 1.0</w:t>
       </w:r>
     </w:p>
     <w:p>
@@ -980,10 +947,7 @@
         </w:rPr>
       </w:pPr>
       <w:r>
-        <w:t>7 = dense forest</w:t>
-      </w:r>
-      <w:r>
-        <w:t xml:space="preserve"> = 1.2</w:t>
+        <w:t>7 = dense forest = 1.2</w:t>
       </w:r>
     </w:p>
     <w:p>
@@ -1185,13 +1149,7 @@
       </w:r>
       <w:proofErr w:type="spellStart"/>
       <w:r>
-        <w:t>fishnet_glac</w:t>
-      </w:r>
-      <w:r>
-        <w:t>ier</w:t>
-      </w:r>
-      <w:r>
-        <w:t>.shp</w:t>
+        <w:t>fishnet_glacier.shp</w:t>
       </w:r>
       <w:proofErr w:type="spellEnd"/>
     </w:p>
@@ -1355,6 +1313,9 @@
     </w:p>
     <w:p>
       <w:r>
+        <w:rPr>
+          <w:noProof/>
+        </w:rPr>
         <w:drawing>
           <wp:inline distT="0" distB="0" distL="0" distR="0" wp14:anchorId="76AFAB8B" wp14:editId="78A6792E">
             <wp:extent cx="4407816" cy="2901267"/>
@@ -1394,18 +1355,12 @@
     </w:p>
     <w:p/>
     <w:p>
-      <w:pPr>
-        <w:rPr>
-          <w:b/>
-          <w:bCs/>
-        </w:rPr>
-      </w:pPr>
-      <w:r>
-        <w:rPr>
-          <w:b/>
-          <w:bCs/>
-        </w:rPr>
-        <w:t>20 December 2020</w:t>
+      <w:r>
+        <w:rPr>
+          <w:b/>
+          <w:bCs/>
+        </w:rPr>
+        <w:t>7 May 2021</w:t>
       </w:r>
     </w:p>
     <w:p>
@@ -1413,26 +1368,19 @@
         <w:pStyle w:val="ListParagraph"/>
         <w:numPr>
           <w:ilvl w:val="0"/>
-          <w:numId w:val="16"/>
-        </w:numPr>
-        <w:rPr>
-          <w:b/>
-          <w:bCs/>
-        </w:rPr>
-      </w:pPr>
-      <w:r>
-        <w:t xml:space="preserve">Created </w:t>
+          <w:numId w:val="30"/>
+        </w:numPr>
+      </w:pPr>
+      <w:r>
+        <w:t xml:space="preserve">Converted </w:t>
       </w:r>
       <w:proofErr w:type="spellStart"/>
       <w:r>
-        <w:t>fish</w:t>
-      </w:r>
-      <w:r>
-        <w:t>net.shp</w:t>
+        <w:t>TopoScale</w:t>
       </w:r>
       <w:proofErr w:type="spellEnd"/>
       <w:r>
-        <w:t xml:space="preserve"> with model cell polygons</w:t>
+        <w:t xml:space="preserve"> forcing for 2015 and 2016 to SPHY format</w:t>
       </w:r>
     </w:p>
     <w:p>
@@ -1440,71 +1388,114 @@
         <w:pStyle w:val="ListParagraph"/>
         <w:numPr>
           <w:ilvl w:val="0"/>
-          <w:numId w:val="16"/>
-        </w:numPr>
-        <w:rPr>
-          <w:b/>
-          <w:bCs/>
-        </w:rPr>
-      </w:pPr>
-      <w:r>
-        <w:t xml:space="preserve">Created </w:t>
-      </w:r>
+          <w:numId w:val="30"/>
+        </w:numPr>
+      </w:pPr>
+      <w:r>
+        <w:t>Run the model from Visual Studio Code</w:t>
+      </w:r>
+    </w:p>
+    <w:p>
+      <w:pPr>
+        <w:pStyle w:val="ListParagraph"/>
+        <w:numPr>
+          <w:ilvl w:val="0"/>
+          <w:numId w:val="30"/>
+        </w:numPr>
+      </w:pPr>
       <w:proofErr w:type="spellStart"/>
       <w:r>
-        <w:t>modid.map</w:t>
+        <w:t>CTRL+Shift+P</w:t>
       </w:r>
       <w:proofErr w:type="spellEnd"/>
       <w:r>
-        <w:t xml:space="preserve"> based on </w:t>
+        <w:t xml:space="preserve"> to select interpreter -&gt; select Python 3.6.x</w:t>
+      </w:r>
+    </w:p>
+    <w:p>
+      <w:pPr>
+        <w:pStyle w:val="ListParagraph"/>
+        <w:numPr>
+          <w:ilvl w:val="0"/>
+          <w:numId w:val="30"/>
+        </w:numPr>
+      </w:pPr>
+      <w:r>
+        <w:t>Start new terminal</w:t>
+      </w:r>
+      <w:r>
+        <w:t xml:space="preserve"> – </w:t>
+      </w:r>
+      <w:r>
+        <w:t xml:space="preserve">python sphy.py </w:t>
       </w:r>
       <w:proofErr w:type="spellStart"/>
       <w:r>
-        <w:t>fishnet.shp</w:t>
+        <w:t>sphy_config.cfg</w:t>
       </w:r>
       <w:proofErr w:type="spellEnd"/>
-      <w:r>
-        <w:t xml:space="preserve"> and copied to SPHY input folder</w:t>
-      </w:r>
     </w:p>
     <w:p>
       <w:pPr>
         <w:pStyle w:val="ListParagraph"/>
         <w:numPr>
           <w:ilvl w:val="0"/>
-          <w:numId w:val="16"/>
-        </w:numPr>
-        <w:rPr>
-          <w:b/>
-          <w:bCs/>
-        </w:rPr>
-      </w:pPr>
-      <w:r>
-        <w:t>Select all cells in fishnet that intersect a glacier polygon</w:t>
-      </w:r>
-      <w:r>
-        <w:t xml:space="preserve">: </w:t>
+          <w:numId w:val="30"/>
+        </w:numPr>
+      </w:pPr>
+      <w:r>
+        <w:t xml:space="preserve">Model runs </w:t>
+      </w:r>
+      <w:r>
+        <w:rPr>
+          <w:rFonts w:ascii="Segoe UI Emoji" w:eastAsia="Segoe UI Emoji" w:hAnsi="Segoe UI Emoji" w:cs="Segoe UI Emoji"/>
+        </w:rPr>
+        <w:t>😊</w:t>
+      </w:r>
+    </w:p>
+    <w:p>
+      <w:pPr>
+        <w:pStyle w:val="ListParagraph"/>
+        <w:numPr>
+          <w:ilvl w:val="0"/>
+          <w:numId w:val="30"/>
+        </w:numPr>
+      </w:pPr>
+      <w:r>
+        <w:t xml:space="preserve">Found </w:t>
+      </w:r>
+      <w:r>
+        <w:t xml:space="preserve">some very strange things in the </w:t>
       </w:r>
       <w:proofErr w:type="spellStart"/>
       <w:r>
-        <w:t>fishnet_glac_intercept.shp</w:t>
+        <w:t>TopoScale</w:t>
       </w:r>
       <w:proofErr w:type="spellEnd"/>
+      <w:r>
+        <w:t xml:space="preserve"> forcing and sent email to Joel Fiddes</w:t>
+      </w:r>
+    </w:p>
+    <w:p/>
+    <w:p>
+      <w:r>
+        <w:rPr>
+          <w:b/>
+          <w:bCs/>
+        </w:rPr>
+        <w:t>18 May 2021</w:t>
+      </w:r>
     </w:p>
     <w:p>
       <w:pPr>
         <w:pStyle w:val="ListParagraph"/>
         <w:numPr>
           <w:ilvl w:val="0"/>
-          <w:numId w:val="16"/>
-        </w:numPr>
-        <w:rPr>
-          <w:b/>
-          <w:bCs/>
-        </w:rPr>
-      </w:pPr>
-      <w:r>
-        <w:t>Computed mean elevation per model cell and add to fishnet table -&gt; MOD_H</w:t>
+          <w:numId w:val="31"/>
+        </w:numPr>
+      </w:pPr>
+      <w:r>
+        <w:t>Received new model forcing</w:t>
       </w:r>
     </w:p>
     <w:p>
@@ -1512,58 +1503,11 @@
         <w:pStyle w:val="ListParagraph"/>
         <w:numPr>
           <w:ilvl w:val="0"/>
-          <w:numId w:val="16"/>
-        </w:numPr>
-        <w:rPr>
-          <w:b/>
-          <w:bCs/>
-        </w:rPr>
-      </w:pPr>
-      <w:r>
-        <w:t xml:space="preserve">Computed </w:t>
-      </w:r>
-      <w:r>
-        <w:t>MOD_ID,</w:t>
-      </w:r>
-      <w:r>
-        <w:t>GLAC_FRAC, DEBRIS, GLAC_ID, GLAC_H</w:t>
-      </w:r>
-    </w:p>
-    <w:p>
-      <w:pPr>
-        <w:rPr>
-          <w:b/>
-          <w:bCs/>
-        </w:rPr>
-      </w:pPr>
-    </w:p>
-    <w:p>
-      <w:pPr>
-        <w:rPr>
-          <w:b/>
-          <w:bCs/>
-        </w:rPr>
-      </w:pPr>
-      <w:r>
-        <w:rPr>
-          <w:b/>
-          <w:bCs/>
-        </w:rPr>
-        <w:t>2</w:t>
-      </w:r>
-      <w:r>
-        <w:rPr>
-          <w:b/>
-          <w:bCs/>
-        </w:rPr>
-        <w:t>3</w:t>
-      </w:r>
-      <w:r>
-        <w:rPr>
-          <w:b/>
-          <w:bCs/>
-        </w:rPr>
-        <w:t xml:space="preserve"> December 2020</w:t>
+          <w:numId w:val="31"/>
+        </w:numPr>
+      </w:pPr>
+      <w:r>
+        <w:t>Test run for 2015 and 2016</w:t>
       </w:r>
     </w:p>
     <w:p>
@@ -1571,23 +1515,35 @@
         <w:pStyle w:val="ListParagraph"/>
         <w:numPr>
           <w:ilvl w:val="0"/>
-          <w:numId w:val="16"/>
-        </w:numPr>
-        <w:rPr>
-          <w:b/>
-          <w:bCs/>
-        </w:rPr>
-      </w:pPr>
-      <w:r>
-        <w:t xml:space="preserve">Created </w:t>
-      </w:r>
-      <w:proofErr w:type="spellStart"/>
-      <w:r>
-        <w:t>glac_id.map</w:t>
-      </w:r>
-      <w:proofErr w:type="spellEnd"/>
-      <w:r>
-        <w:t xml:space="preserve"> and copied to SPHY inputs folder</w:t>
+          <w:numId w:val="31"/>
+        </w:numPr>
+      </w:pPr>
+      <w:r>
+        <w:lastRenderedPageBreak/>
+        <w:t>Model runs well and results are plausible</w:t>
+      </w:r>
+    </w:p>
+    <w:p>
+      <w:pPr>
+        <w:rPr>
+          <w:b/>
+          <w:bCs/>
+        </w:rPr>
+      </w:pPr>
+    </w:p>
+    <w:p>
+      <w:pPr>
+        <w:rPr>
+          <w:b/>
+          <w:bCs/>
+        </w:rPr>
+      </w:pPr>
+      <w:r>
+        <w:rPr>
+          <w:b/>
+          <w:bCs/>
+        </w:rPr>
+        <w:t>31 May 2021</w:t>
       </w:r>
     </w:p>
     <w:p>
@@ -1595,15 +1551,11 @@
         <w:pStyle w:val="ListParagraph"/>
         <w:numPr>
           <w:ilvl w:val="0"/>
-          <w:numId w:val="16"/>
-        </w:numPr>
-        <w:rPr>
-          <w:b/>
-          <w:bCs/>
-        </w:rPr>
-      </w:pPr>
-      <w:r>
-        <w:t>Downloaded ice thickness data</w:t>
+          <w:numId w:val="32"/>
+        </w:numPr>
+      </w:pPr>
+      <w:r>
+        <w:t>New forcing for 2000 until 2010</w:t>
       </w:r>
     </w:p>
     <w:p>
@@ -1611,134 +1563,59 @@
         <w:pStyle w:val="ListParagraph"/>
         <w:numPr>
           <w:ilvl w:val="0"/>
-          <w:numId w:val="20"/>
-        </w:numPr>
-      </w:pPr>
-      <w:r>
-        <w:t xml:space="preserve">Downloaded ice thickness data from </w:t>
-      </w:r>
-      <w:proofErr w:type="spellStart"/>
-      <w:r>
-        <w:t>Farinotti</w:t>
-      </w:r>
-      <w:proofErr w:type="spellEnd"/>
-      <w:r>
-        <w:t xml:space="preserve"> (2019) for RGI zone 15</w:t>
-      </w:r>
-    </w:p>
-    <w:p>
-      <w:pPr>
-        <w:pStyle w:val="ListParagraph"/>
-        <w:numPr>
-          <w:ilvl w:val="0"/>
-          <w:numId w:val="20"/>
-        </w:numPr>
-      </w:pPr>
-      <w:r>
+          <w:numId w:val="32"/>
+        </w:numPr>
+      </w:pPr>
+      <w:r>
+        <w:t>New model run and results look plausible</w:t>
+      </w:r>
+    </w:p>
+    <w:p/>
+    <w:p/>
+    <w:p>
+      <w:pPr>
+        <w:rPr>
+          <w:b/>
+          <w:bCs/>
+        </w:rPr>
+      </w:pPr>
+      <w:r>
+        <w:rPr>
+          <w:b/>
+          <w:bCs/>
+        </w:rPr>
+        <w:br w:type="page"/>
+      </w:r>
+    </w:p>
+    <w:p>
+      <w:pPr>
+        <w:rPr>
+          <w:b/>
+          <w:bCs/>
+        </w:rPr>
+      </w:pPr>
+      <w:r>
+        <w:rPr>
+          <w:b/>
+          <w:bCs/>
+        </w:rPr>
         <w:lastRenderedPageBreak/>
-        <w:t>Selected RGIIDs for Langtang</w:t>
-      </w:r>
-    </w:p>
-    <w:p>
-      <w:pPr>
-        <w:pStyle w:val="ListParagraph"/>
-        <w:numPr>
-          <w:ilvl w:val="0"/>
-          <w:numId w:val="20"/>
-        </w:numPr>
-      </w:pPr>
-      <w:r>
-        <w:t xml:space="preserve">Mosaicked all glacier </w:t>
-      </w:r>
-      <w:proofErr w:type="spellStart"/>
-      <w:r>
-        <w:t>rasters</w:t>
-      </w:r>
-      <w:proofErr w:type="spellEnd"/>
-      <w:r>
-        <w:t xml:space="preserve"> (maximum value retained)</w:t>
-      </w:r>
-    </w:p>
-    <w:p>
-      <w:pPr>
-        <w:pStyle w:val="ListParagraph"/>
-        <w:numPr>
-          <w:ilvl w:val="0"/>
-          <w:numId w:val="20"/>
-        </w:numPr>
-      </w:pPr>
-      <w:r>
-        <w:t>Clipped to clone and new glacier outlines at 25 meter resolution</w:t>
-      </w:r>
-    </w:p>
-    <w:p>
-      <w:pPr>
-        <w:pStyle w:val="ListParagraph"/>
-        <w:numPr>
-          <w:ilvl w:val="0"/>
-          <w:numId w:val="20"/>
-        </w:numPr>
-      </w:pPr>
-      <w:r>
-        <w:t>Resampled to 5 meter resolution</w:t>
-      </w:r>
-    </w:p>
-    <w:p>
-      <w:pPr>
-        <w:pStyle w:val="ListParagraph"/>
-        <w:numPr>
-          <w:ilvl w:val="0"/>
-          <w:numId w:val="20"/>
-        </w:numPr>
-      </w:pPr>
-      <w:r>
-        <w:t>Computed mean ice thickness per 60 meter fishnet polygon</w:t>
-      </w:r>
-    </w:p>
-    <w:p>
-      <w:pPr>
-        <w:pStyle w:val="ListParagraph"/>
-        <w:numPr>
-          <w:ilvl w:val="0"/>
-          <w:numId w:val="20"/>
-        </w:numPr>
-      </w:pPr>
-      <w:r>
-        <w:t>Selected only fishnet polygons with thickness &gt; 0</w:t>
-      </w:r>
-    </w:p>
-    <w:p>
-      <w:pPr>
-        <w:pStyle w:val="ListParagraph"/>
-        <w:numPr>
-          <w:ilvl w:val="0"/>
-          <w:numId w:val="20"/>
-        </w:numPr>
-      </w:pPr>
-      <w:r>
-        <w:t xml:space="preserve">TODO: </w:t>
-      </w:r>
-      <w:r>
-        <w:t>Created glacier.csv model input file (</w:t>
-      </w:r>
-      <w:r>
-        <w:t>"U_ID","MOD_ID","GLAC_ID","MOD_H","GLAC_H","DEBRIS","FRAC_GLAC","ICE_DEPTH"</w:t>
-      </w:r>
-      <w:r>
-        <w:t>)</w:t>
-      </w:r>
-    </w:p>
-    <w:p/>
-    <w:p>
+        <w:t xml:space="preserve">First results 2015 -2016 </w:t>
+      </w:r>
+    </w:p>
+    <w:p>
+      <w:pPr>
+        <w:ind w:left="360"/>
+      </w:pPr>
       <w:r>
         <w:rPr>
           <w:noProof/>
         </w:rPr>
         <w:drawing>
-          <wp:inline distT="0" distB="0" distL="0" distR="0" wp14:anchorId="74D0C35C" wp14:editId="6658006B">
-            <wp:extent cx="3835418" cy="3154680"/>
-            <wp:effectExtent l="0" t="0" r="0" b="7620"/>
-            <wp:docPr id="2" name="Picture 2"/>
+          <wp:inline distT="0" distB="0" distL="0" distR="0" wp14:anchorId="6FA0D3E8" wp14:editId="07EE5682">
+            <wp:extent cx="4584700" cy="2755900"/>
+            <wp:effectExtent l="0" t="0" r="6350" b="6350"/>
+            <wp:docPr id="3" name="Picture 3"/>
             <wp:cNvGraphicFramePr>
               <a:graphicFrameLocks xmlns:a="http://schemas.openxmlformats.org/drawingml/2006/main" noChangeAspect="1"/>
             </wp:cNvGraphicFramePr>
@@ -1746,11 +1623,71 @@
               <a:graphicData uri="http://schemas.openxmlformats.org/drawingml/2006/picture">
                 <pic:pic xmlns:pic="http://schemas.openxmlformats.org/drawingml/2006/picture">
                   <pic:nvPicPr>
-                    <pic:cNvPr id="1" name=""/>
+                    <pic:cNvPr id="0" name="Picture 2"/>
+                    <pic:cNvPicPr>
+                      <a:picLocks noChangeAspect="1" noChangeArrowheads="1"/>
+                    </pic:cNvPicPr>
+                  </pic:nvPicPr>
+                  <pic:blipFill>
+                    <a:blip r:embed="rId9">
+                      <a:extLst>
+                        <a:ext uri="{28A0092B-C50C-407E-A947-70E740481C1C}">
+                          <a14:useLocalDpi xmlns:a14="http://schemas.microsoft.com/office/drawing/2010/main" val="0"/>
+                        </a:ext>
+                      </a:extLst>
+                    </a:blip>
+                    <a:srcRect/>
+                    <a:stretch>
+                      <a:fillRect/>
+                    </a:stretch>
+                  </pic:blipFill>
+                  <pic:spPr bwMode="auto">
+                    <a:xfrm>
+                      <a:off x="0" y="0"/>
+                      <a:ext cx="4584700" cy="2755900"/>
+                    </a:xfrm>
+                    <a:prstGeom prst="rect">
+                      <a:avLst/>
+                    </a:prstGeom>
+                    <a:noFill/>
+                  </pic:spPr>
+                </pic:pic>
+              </a:graphicData>
+            </a:graphic>
+          </wp:inline>
+        </w:drawing>
+      </w:r>
+    </w:p>
+    <w:p/>
+    <w:p/>
+    <w:p>
+      <w:r>
+        <w:rPr>
+          <w:noProof/>
+        </w:rPr>
+        <w:drawing>
+          <wp:inline distT="0" distB="0" distL="0" distR="0" wp14:anchorId="5D796A01" wp14:editId="15E48BB9">
+            <wp:extent cx="5731510" cy="3827145"/>
+            <wp:effectExtent l="0" t="0" r="2540" b="1905"/>
+            <wp:docPr id="6" name="Picture 6" descr="Chart&#10;&#10;Description automatically generated"/>
+            <wp:cNvGraphicFramePr>
+              <a:graphicFrameLocks xmlns:a="http://schemas.openxmlformats.org/drawingml/2006/main" noChangeAspect="1"/>
+            </wp:cNvGraphicFramePr>
+            <a:graphic xmlns:a="http://schemas.openxmlformats.org/drawingml/2006/main">
+              <a:graphicData uri="http://schemas.openxmlformats.org/drawingml/2006/picture">
+                <pic:pic xmlns:pic="http://schemas.openxmlformats.org/drawingml/2006/picture">
+                  <pic:nvPicPr>
+                    <pic:cNvPr id="6" name="Picture 6" descr="Chart&#10;&#10;Description automatically generated"/>
                     <pic:cNvPicPr/>
                   </pic:nvPicPr>
                   <pic:blipFill>
-                    <a:blip r:embed="rId9"/>
+                    <a:blip r:embed="rId10" cstate="print">
+                      <a:extLst>
+                        <a:ext uri="{28A0092B-C50C-407E-A947-70E740481C1C}">
+                          <a14:useLocalDpi xmlns:a14="http://schemas.microsoft.com/office/drawing/2010/main" val="0"/>
+                        </a:ext>
+                      </a:extLst>
+                    </a:blip>
                     <a:stretch>
                       <a:fillRect/>
                     </a:stretch>
@@ -1758,7 +1695,7 @@
                   <pic:spPr>
                     <a:xfrm>
                       <a:off x="0" y="0"/>
-                      <a:ext cx="3840237" cy="3158644"/>
+                      <a:ext cx="5731510" cy="3827145"/>
                     </a:xfrm>
                     <a:prstGeom prst="rect">
                       <a:avLst/>
@@ -1771,619 +1708,349 @@
         </w:drawing>
       </w:r>
     </w:p>
-    <w:p/>
-    <w:p>
-      <w:r>
-        <w:rPr>
-          <w:b/>
-          <w:bCs/>
-        </w:rPr>
-        <w:t>27 December 2020</w:t>
-      </w:r>
-    </w:p>
-    <w:p>
-      <w:pPr>
-        <w:pStyle w:val="ListParagraph"/>
-        <w:numPr>
-          <w:ilvl w:val="0"/>
-          <w:numId w:val="21"/>
-        </w:numPr>
-      </w:pPr>
-      <w:r>
-        <w:t>Start preparing daily forcing based on ERA5</w:t>
-      </w:r>
-    </w:p>
-    <w:p>
-      <w:pPr>
-        <w:pStyle w:val="ListParagraph"/>
-        <w:numPr>
-          <w:ilvl w:val="0"/>
-          <w:numId w:val="21"/>
-        </w:numPr>
-      </w:pPr>
-      <w:r>
-        <w:t xml:space="preserve">Precipitation </w:t>
-      </w:r>
-      <w:r>
-        <w:t xml:space="preserve">and temperature </w:t>
-      </w:r>
-      <w:r>
-        <w:t>(</w:t>
-      </w:r>
-      <w:proofErr w:type="spellStart"/>
-      <w:r>
-        <w:t>avg,min</w:t>
-      </w:r>
-      <w:proofErr w:type="spellEnd"/>
-      <w:r>
-        <w:t xml:space="preserve">, max) </w:t>
-      </w:r>
-      <w:r>
-        <w:t xml:space="preserve">finished and generate for </w:t>
-      </w:r>
-      <w:r>
-        <w:t xml:space="preserve">2018 </w:t>
-      </w:r>
-      <w:r>
-        <w:t xml:space="preserve">a time series of ASCI grids in clone projection and resolution (see </w:t>
-      </w:r>
-      <w:proofErr w:type="spellStart"/>
-      <w:r>
-        <w:t>create_SPHY_forcing_daily.r</w:t>
-      </w:r>
-      <w:proofErr w:type="spellEnd"/>
-      <w:r>
-        <w:t>)</w:t>
-      </w:r>
-    </w:p>
-    <w:p>
-      <w:pPr>
-        <w:pStyle w:val="ListParagraph"/>
-        <w:numPr>
-          <w:ilvl w:val="0"/>
-          <w:numId w:val="21"/>
-        </w:numPr>
-      </w:pPr>
-      <w:r>
-        <w:t xml:space="preserve">Created a batch file to convert ASCI grids to </w:t>
-      </w:r>
-      <w:proofErr w:type="spellStart"/>
-      <w:r>
-        <w:t>PCRaster</w:t>
-      </w:r>
-      <w:proofErr w:type="spellEnd"/>
-      <w:r>
-        <w:t xml:space="preserve"> input files</w:t>
-      </w:r>
-    </w:p>
-    <w:p>
-      <w:pPr>
-        <w:rPr>
-          <w:b/>
-          <w:bCs/>
-        </w:rPr>
-      </w:pPr>
-    </w:p>
-    <w:p>
-      <w:r>
-        <w:rPr>
-          <w:b/>
-          <w:bCs/>
-        </w:rPr>
-        <w:t>2 January 2021</w:t>
-      </w:r>
-    </w:p>
-    <w:p>
-      <w:pPr>
-        <w:pStyle w:val="ListParagraph"/>
-        <w:numPr>
-          <w:ilvl w:val="0"/>
-          <w:numId w:val="22"/>
-        </w:numPr>
-      </w:pPr>
-      <w:r>
-        <w:t>Run the model from Visual Studio Code</w:t>
-      </w:r>
-    </w:p>
-    <w:p>
-      <w:pPr>
-        <w:pStyle w:val="ListParagraph"/>
-        <w:numPr>
-          <w:ilvl w:val="0"/>
-          <w:numId w:val="22"/>
-        </w:numPr>
-      </w:pPr>
-      <w:proofErr w:type="spellStart"/>
-      <w:r>
-        <w:t>CTRL+Shift+P</w:t>
-      </w:r>
-      <w:proofErr w:type="spellEnd"/>
-      <w:r>
-        <w:t xml:space="preserve"> to select interpreter!</w:t>
-      </w:r>
-    </w:p>
-    <w:p>
-      <w:pPr>
-        <w:pStyle w:val="ListParagraph"/>
-        <w:numPr>
-          <w:ilvl w:val="0"/>
-          <w:numId w:val="22"/>
-        </w:numPr>
-      </w:pPr>
-      <w:r>
-        <w:t xml:space="preserve">Install some packages in the correct </w:t>
-      </w:r>
-      <w:proofErr w:type="spellStart"/>
-      <w:r>
-        <w:t>conda</w:t>
-      </w:r>
-      <w:proofErr w:type="spellEnd"/>
-      <w:r>
-        <w:t xml:space="preserve"> environment: pcraster43 (netCDF4, </w:t>
-      </w:r>
-      <w:proofErr w:type="spellStart"/>
-      <w:r>
-        <w:t>pyproj</w:t>
-      </w:r>
-      <w:proofErr w:type="spellEnd"/>
-      <w:r>
-        <w:t>)</w:t>
-      </w:r>
-    </w:p>
-    <w:p>
-      <w:pPr>
-        <w:pStyle w:val="ListParagraph"/>
-        <w:numPr>
-          <w:ilvl w:val="0"/>
-          <w:numId w:val="22"/>
-        </w:numPr>
-      </w:pPr>
-      <w:r>
-        <w:t>Got stuck with reading glacier module</w:t>
-      </w:r>
-    </w:p>
-    <w:p/>
-    <w:p>
-      <w:r>
-        <w:rPr>
-          <w:b/>
-          <w:bCs/>
-        </w:rPr>
-        <w:t>5 January 2021</w:t>
-      </w:r>
-    </w:p>
-    <w:p>
-      <w:pPr>
-        <w:pStyle w:val="ListParagraph"/>
-        <w:numPr>
-          <w:ilvl w:val="0"/>
-          <w:numId w:val="23"/>
-        </w:numPr>
-      </w:pPr>
-      <w:r>
-        <w:t xml:space="preserve">Debugging with Sonu. The issue was the </w:t>
-      </w:r>
-      <w:proofErr w:type="spellStart"/>
-      <w:r>
-        <w:t>PCRaster</w:t>
-      </w:r>
-      <w:proofErr w:type="spellEnd"/>
-      <w:r>
-        <w:t xml:space="preserve"> version</w:t>
-      </w:r>
-    </w:p>
-    <w:p>
-      <w:pPr>
-        <w:pStyle w:val="ListParagraph"/>
-        <w:numPr>
-          <w:ilvl w:val="0"/>
-          <w:numId w:val="23"/>
-        </w:numPr>
-      </w:pPr>
-      <w:r>
-        <w:t xml:space="preserve">Installed </w:t>
-      </w:r>
-      <w:proofErr w:type="spellStart"/>
-      <w:r>
-        <w:t>PCRaster</w:t>
-      </w:r>
-      <w:proofErr w:type="spellEnd"/>
-      <w:r>
-        <w:t xml:space="preserve"> 4.2.1 and Python 3.6.6</w:t>
-      </w:r>
-    </w:p>
-    <w:p>
-      <w:pPr>
-        <w:pStyle w:val="ListParagraph"/>
-        <w:numPr>
-          <w:ilvl w:val="0"/>
-          <w:numId w:val="23"/>
-        </w:numPr>
-      </w:pPr>
-      <w:r>
-        <w:t xml:space="preserve">Added </w:t>
-      </w:r>
-      <w:proofErr w:type="spellStart"/>
-      <w:r>
-        <w:t>PCraster</w:t>
-      </w:r>
-      <w:proofErr w:type="spellEnd"/>
-      <w:r>
-        <w:t xml:space="preserve"> to the PATH environment variable</w:t>
-      </w:r>
-    </w:p>
-    <w:p>
-      <w:pPr>
-        <w:pStyle w:val="ListParagraph"/>
-        <w:numPr>
-          <w:ilvl w:val="0"/>
-          <w:numId w:val="23"/>
-        </w:numPr>
-      </w:pPr>
-      <w:r>
-        <w:t xml:space="preserve">Installed </w:t>
-      </w:r>
-      <w:proofErr w:type="spellStart"/>
-      <w:r>
-        <w:t>numpy</w:t>
-      </w:r>
-      <w:proofErr w:type="spellEnd"/>
-      <w:r>
-        <w:t xml:space="preserve">, pandas, netCDF4, </w:t>
-      </w:r>
-      <w:proofErr w:type="spellStart"/>
-      <w:r>
-        <w:t>pyplot</w:t>
-      </w:r>
-      <w:proofErr w:type="spellEnd"/>
-      <w:r>
-        <w:t xml:space="preserve"> using pip</w:t>
-      </w:r>
-    </w:p>
-    <w:p>
-      <w:pPr>
-        <w:pStyle w:val="ListParagraph"/>
-        <w:numPr>
-          <w:ilvl w:val="0"/>
-          <w:numId w:val="23"/>
-        </w:numPr>
-      </w:pPr>
-      <w:r>
-        <w:t>Included the lapse rate table</w:t>
-      </w:r>
-    </w:p>
-    <w:p>
-      <w:pPr>
-        <w:pStyle w:val="ListParagraph"/>
-        <w:numPr>
-          <w:ilvl w:val="0"/>
-          <w:numId w:val="23"/>
-        </w:numPr>
-      </w:pPr>
-      <w:r>
+    <w:p>
+      <w:r>
+        <w:rPr>
+          <w:noProof/>
+        </w:rPr>
         <w:lastRenderedPageBreak/>
-        <w:t>Included a dummy latitude map – NEED TO FIX</w:t>
-      </w:r>
-    </w:p>
-    <w:p>
-      <w:pPr>
-        <w:pStyle w:val="ListParagraph"/>
-        <w:numPr>
-          <w:ilvl w:val="0"/>
-          <w:numId w:val="23"/>
-        </w:numPr>
-      </w:pPr>
-      <w:r>
-        <w:t>Moved the forcing folder inside the input folder</w:t>
-      </w:r>
-    </w:p>
-    <w:p>
-      <w:pPr>
-        <w:pStyle w:val="ListParagraph"/>
-        <w:numPr>
-          <w:ilvl w:val="0"/>
-          <w:numId w:val="23"/>
-        </w:numPr>
-      </w:pPr>
-      <w:r>
-        <w:t xml:space="preserve">Model runs </w:t>
-      </w:r>
-      <w:r>
-        <w:rPr>
-          <w:rFonts w:ascii="Segoe UI Emoji" w:eastAsia="Segoe UI Emoji" w:hAnsi="Segoe UI Emoji" w:cs="Segoe UI Emoji"/>
-        </w:rPr>
-        <w:t>😊</w:t>
-      </w:r>
-    </w:p>
-    <w:p/>
-    <w:p>
-      <w:r>
-        <w:rPr>
-          <w:b/>
-          <w:bCs/>
-        </w:rPr>
-        <w:t>5 January 2021</w:t>
-      </w:r>
-    </w:p>
-    <w:p>
-      <w:pPr>
-        <w:pStyle w:val="ListParagraph"/>
-        <w:numPr>
-          <w:ilvl w:val="0"/>
-          <w:numId w:val="24"/>
-        </w:numPr>
-      </w:pPr>
-      <w:r>
-        <w:t>Created new latitude map</w:t>
-      </w:r>
-    </w:p>
-    <w:p>
-      <w:pPr>
-        <w:pStyle w:val="ListParagraph"/>
-        <w:numPr>
-          <w:ilvl w:val="0"/>
-          <w:numId w:val="24"/>
-        </w:numPr>
-      </w:pPr>
-      <w:r>
-        <w:t>One year model run takes about 950 seconds, so switching to an hourly timestep means one year run takes about 6 hours</w:t>
-      </w:r>
-    </w:p>
-    <w:p>
-      <w:pPr>
-        <w:rPr>
-          <w:b/>
-          <w:bCs/>
-        </w:rPr>
-      </w:pPr>
-    </w:p>
-    <w:p>
-      <w:pPr>
-        <w:rPr>
-          <w:b/>
-          <w:bCs/>
-        </w:rPr>
-      </w:pPr>
-      <w:r>
-        <w:rPr>
-          <w:b/>
-          <w:bCs/>
-        </w:rPr>
-        <w:t>7 January 2021</w:t>
-      </w:r>
-    </w:p>
-    <w:p>
-      <w:pPr>
-        <w:pStyle w:val="ListParagraph"/>
-        <w:numPr>
-          <w:ilvl w:val="0"/>
-          <w:numId w:val="24"/>
-        </w:numPr>
-      </w:pPr>
-      <w:r>
-        <w:t xml:space="preserve">Extract hourly ERA5 data for T, P, (solar) using </w:t>
-      </w:r>
-      <w:r>
-        <w:t>create-series-table-for-</w:t>
-      </w:r>
-      <w:proofErr w:type="spellStart"/>
-      <w:r>
-        <w:t>gridcell.r</w:t>
-      </w:r>
-      <w:proofErr w:type="spellEnd"/>
-      <w:r>
-        <w:t xml:space="preserve"> (made by Philip for Ymke Lathouwers)</w:t>
-      </w:r>
-    </w:p>
-    <w:p>
-      <w:pPr>
-        <w:pStyle w:val="ListParagraph"/>
-        <w:numPr>
-          <w:ilvl w:val="0"/>
-          <w:numId w:val="24"/>
-        </w:numPr>
-      </w:pPr>
-      <w:r>
-        <w:t>Use corrected precipitation and temperature data from Sanne Veldhuijsen (see repository)</w:t>
-      </w:r>
-    </w:p>
-    <w:p>
-      <w:pPr>
-        <w:pStyle w:val="ListParagraph"/>
-        <w:numPr>
-          <w:ilvl w:val="0"/>
-          <w:numId w:val="24"/>
-        </w:numPr>
-      </w:pPr>
-      <w:r>
-        <w:t>Annual ESD</w:t>
-      </w:r>
-      <w:r>
-        <w:t xml:space="preserve"> for P, </w:t>
-      </w:r>
-      <w:proofErr w:type="spellStart"/>
-      <w:r>
-        <w:t>Tavg</w:t>
-      </w:r>
-      <w:proofErr w:type="spellEnd"/>
-      <w:r>
-        <w:t xml:space="preserve">, </w:t>
-      </w:r>
-      <w:proofErr w:type="spellStart"/>
-      <w:r>
-        <w:t>Tmin</w:t>
-      </w:r>
-      <w:proofErr w:type="spellEnd"/>
-      <w:r>
-        <w:t xml:space="preserve"> and </w:t>
-      </w:r>
-      <w:proofErr w:type="spellStart"/>
-      <w:r>
-        <w:t>Tmax</w:t>
-      </w:r>
-      <w:proofErr w:type="spellEnd"/>
-      <w:r>
-        <w:t xml:space="preserve"> -&gt; </w:t>
-      </w:r>
-      <w:r>
-        <w:t>create_SPHY_forcing_daily_ERA5_stations.r</w:t>
-      </w:r>
-    </w:p>
-    <w:p>
-      <w:pPr>
-        <w:pStyle w:val="ListParagraph"/>
-      </w:pPr>
-    </w:p>
-    <w:p/>
-    <w:p>
-      <w:pPr>
-        <w:rPr>
-          <w:b/>
-          <w:bCs/>
-        </w:rPr>
-      </w:pPr>
-      <w:r>
-        <w:rPr>
-          <w:b/>
-          <w:bCs/>
-        </w:rPr>
-        <w:t>8 January 2021</w:t>
-      </w:r>
-    </w:p>
-    <w:p>
-      <w:pPr>
-        <w:pStyle w:val="ListParagraph"/>
-        <w:numPr>
-          <w:ilvl w:val="0"/>
-          <w:numId w:val="25"/>
-        </w:numPr>
-      </w:pPr>
-      <w:r>
-        <w:t>Used final dataset of Sanne – climate_data_sanne.csv</w:t>
-      </w:r>
-    </w:p>
-    <w:p>
-      <w:pPr>
-        <w:pStyle w:val="ListParagraph"/>
-        <w:numPr>
-          <w:ilvl w:val="0"/>
-          <w:numId w:val="25"/>
-        </w:numPr>
-      </w:pPr>
-      <w:r>
-        <w:t>Compute monthly lapse rates based on month</w:t>
-      </w:r>
-      <w:r>
-        <w:t>ly</w:t>
-      </w:r>
-      <w:r>
-        <w:t>-hour lapse rates of Sanne Veldhuijsen</w:t>
-      </w:r>
-    </w:p>
-    <w:p>
-      <w:pPr>
-        <w:pStyle w:val="ListParagraph"/>
-        <w:numPr>
-          <w:ilvl w:val="0"/>
-          <w:numId w:val="25"/>
-        </w:numPr>
-      </w:pPr>
-      <w:r>
-        <w:t>Replace input\lapse rate table</w:t>
-      </w:r>
-    </w:p>
-    <w:p>
-      <w:pPr>
-        <w:pStyle w:val="ListParagraph"/>
-        <w:numPr>
-          <w:ilvl w:val="0"/>
-          <w:numId w:val="24"/>
-        </w:numPr>
-      </w:pPr>
-      <w:r>
-        <w:t xml:space="preserve">Using lapse rates, ESD downscaled ERA time series and DEM generated </w:t>
-      </w:r>
-      <w:proofErr w:type="spellStart"/>
-      <w:r>
-        <w:t>Tmin</w:t>
-      </w:r>
-      <w:proofErr w:type="spellEnd"/>
-      <w:r>
-        <w:t xml:space="preserve">, </w:t>
-      </w:r>
-      <w:proofErr w:type="spellStart"/>
-      <w:r>
-        <w:t>Tamx</w:t>
-      </w:r>
-      <w:proofErr w:type="spellEnd"/>
-      <w:r>
-        <w:t xml:space="preserve"> and </w:t>
-      </w:r>
-      <w:proofErr w:type="spellStart"/>
-      <w:r>
-        <w:t>Tavg</w:t>
-      </w:r>
-      <w:proofErr w:type="spellEnd"/>
-      <w:r>
-        <w:t xml:space="preserve"> forcing for 2018 -&gt; </w:t>
-      </w:r>
-      <w:r>
-        <w:t>create_SPHY_forcing_daily_ERA5_stations.r</w:t>
-      </w:r>
-    </w:p>
-    <w:p>
-      <w:pPr>
-        <w:pStyle w:val="ListParagraph"/>
-        <w:numPr>
-          <w:ilvl w:val="0"/>
-          <w:numId w:val="24"/>
-        </w:numPr>
-      </w:pPr>
-      <w:r>
-        <w:t>Started a new test run with the new temperature forcing for 2018</w:t>
-      </w:r>
-    </w:p>
-    <w:p>
-      <w:pPr>
-        <w:pStyle w:val="ListParagraph"/>
-      </w:pPr>
-    </w:p>
-    <w:p>
-      <w:pPr>
-        <w:pStyle w:val="ListParagraph"/>
-      </w:pPr>
-    </w:p>
-    <w:p>
-      <w:pPr>
-        <w:pStyle w:val="ListParagraph"/>
-        <w:numPr>
-          <w:ilvl w:val="0"/>
-          <w:numId w:val="24"/>
-        </w:numPr>
-      </w:pPr>
-      <w:r>
-        <w:t xml:space="preserve">TO DO </w:t>
-      </w:r>
-      <w:r>
-        <w:t>Fix precipitation forcing</w:t>
-      </w:r>
-    </w:p>
-    <w:p>
-      <w:pPr>
-        <w:pStyle w:val="ListParagraph"/>
-        <w:numPr>
-          <w:ilvl w:val="1"/>
-          <w:numId w:val="24"/>
-        </w:numPr>
-      </w:pPr>
-      <w:r>
-        <w:t>Use monthly spatial patterns from WRF to creates spatial input</w:t>
-      </w:r>
-    </w:p>
-    <w:p>
-      <w:pPr>
-        <w:pStyle w:val="ListParagraph"/>
-        <w:ind w:left="1440"/>
+        <w:drawing>
+          <wp:inline distT="0" distB="0" distL="0" distR="0" wp14:anchorId="7BD0E622" wp14:editId="1819B3D2">
+            <wp:extent cx="5731510" cy="3827145"/>
+            <wp:effectExtent l="0" t="0" r="2540" b="1905"/>
+            <wp:docPr id="7" name="Picture 7" descr="Map&#10;&#10;Description automatically generated"/>
+            <wp:cNvGraphicFramePr>
+              <a:graphicFrameLocks xmlns:a="http://schemas.openxmlformats.org/drawingml/2006/main" noChangeAspect="1"/>
+            </wp:cNvGraphicFramePr>
+            <a:graphic xmlns:a="http://schemas.openxmlformats.org/drawingml/2006/main">
+              <a:graphicData uri="http://schemas.openxmlformats.org/drawingml/2006/picture">
+                <pic:pic xmlns:pic="http://schemas.openxmlformats.org/drawingml/2006/picture">
+                  <pic:nvPicPr>
+                    <pic:cNvPr id="7" name="Picture 7" descr="Map&#10;&#10;Description automatically generated"/>
+                    <pic:cNvPicPr/>
+                  </pic:nvPicPr>
+                  <pic:blipFill>
+                    <a:blip r:embed="rId11" cstate="print">
+                      <a:extLst>
+                        <a:ext uri="{28A0092B-C50C-407E-A947-70E740481C1C}">
+                          <a14:useLocalDpi xmlns:a14="http://schemas.microsoft.com/office/drawing/2010/main" val="0"/>
+                        </a:ext>
+                      </a:extLst>
+                    </a:blip>
+                    <a:stretch>
+                      <a:fillRect/>
+                    </a:stretch>
+                  </pic:blipFill>
+                  <pic:spPr>
+                    <a:xfrm>
+                      <a:off x="0" y="0"/>
+                      <a:ext cx="5731510" cy="3827145"/>
+                    </a:xfrm>
+                    <a:prstGeom prst="rect">
+                      <a:avLst/>
+                    </a:prstGeom>
+                  </pic:spPr>
+                </pic:pic>
+              </a:graphicData>
+            </a:graphic>
+          </wp:inline>
+        </w:drawing>
+      </w:r>
+      <w:r>
+        <w:rPr>
+          <w:noProof/>
+        </w:rPr>
+        <w:drawing>
+          <wp:inline distT="0" distB="0" distL="0" distR="0" wp14:anchorId="2D14305E" wp14:editId="7A905F03">
+            <wp:extent cx="5731510" cy="3827145"/>
+            <wp:effectExtent l="0" t="0" r="2540" b="1905"/>
+            <wp:docPr id="14" name="Picture 14" descr="Chart, surface chart&#10;&#10;Description automatically generated"/>
+            <wp:cNvGraphicFramePr>
+              <a:graphicFrameLocks xmlns:a="http://schemas.openxmlformats.org/drawingml/2006/main" noChangeAspect="1"/>
+            </wp:cNvGraphicFramePr>
+            <a:graphic xmlns:a="http://schemas.openxmlformats.org/drawingml/2006/main">
+              <a:graphicData uri="http://schemas.openxmlformats.org/drawingml/2006/picture">
+                <pic:pic xmlns:pic="http://schemas.openxmlformats.org/drawingml/2006/picture">
+                  <pic:nvPicPr>
+                    <pic:cNvPr id="14" name="Picture 14" descr="Chart, surface chart&#10;&#10;Description automatically generated"/>
+                    <pic:cNvPicPr/>
+                  </pic:nvPicPr>
+                  <pic:blipFill>
+                    <a:blip r:embed="rId12" cstate="print">
+                      <a:extLst>
+                        <a:ext uri="{28A0092B-C50C-407E-A947-70E740481C1C}">
+                          <a14:useLocalDpi xmlns:a14="http://schemas.microsoft.com/office/drawing/2010/main" val="0"/>
+                        </a:ext>
+                      </a:extLst>
+                    </a:blip>
+                    <a:stretch>
+                      <a:fillRect/>
+                    </a:stretch>
+                  </pic:blipFill>
+                  <pic:spPr>
+                    <a:xfrm>
+                      <a:off x="0" y="0"/>
+                      <a:ext cx="5731510" cy="3827145"/>
+                    </a:xfrm>
+                    <a:prstGeom prst="rect">
+                      <a:avLst/>
+                    </a:prstGeom>
+                  </pic:spPr>
+                </pic:pic>
+              </a:graphicData>
+            </a:graphic>
+          </wp:inline>
+        </w:drawing>
+      </w:r>
+    </w:p>
+    <w:p>
+      <w:pPr>
+        <w:rPr>
+          <w:noProof/>
+        </w:rPr>
+      </w:pPr>
+      <w:r>
+        <w:rPr>
+          <w:noProof/>
+        </w:rPr>
+        <w:lastRenderedPageBreak/>
+        <w:drawing>
+          <wp:inline distT="0" distB="0" distL="0" distR="0" wp14:anchorId="0F99E044" wp14:editId="1D3D5304">
+            <wp:extent cx="5731510" cy="3827145"/>
+            <wp:effectExtent l="0" t="0" r="2540" b="1905"/>
+            <wp:docPr id="15" name="Picture 15" descr="Map&#10;&#10;Description automatically generated"/>
+            <wp:cNvGraphicFramePr>
+              <a:graphicFrameLocks xmlns:a="http://schemas.openxmlformats.org/drawingml/2006/main" noChangeAspect="1"/>
+            </wp:cNvGraphicFramePr>
+            <a:graphic xmlns:a="http://schemas.openxmlformats.org/drawingml/2006/main">
+              <a:graphicData uri="http://schemas.openxmlformats.org/drawingml/2006/picture">
+                <pic:pic xmlns:pic="http://schemas.openxmlformats.org/drawingml/2006/picture">
+                  <pic:nvPicPr>
+                    <pic:cNvPr id="15" name="Picture 15" descr="Map&#10;&#10;Description automatically generated"/>
+                    <pic:cNvPicPr/>
+                  </pic:nvPicPr>
+                  <pic:blipFill>
+                    <a:blip r:embed="rId13" cstate="print">
+                      <a:extLst>
+                        <a:ext uri="{28A0092B-C50C-407E-A947-70E740481C1C}">
+                          <a14:useLocalDpi xmlns:a14="http://schemas.microsoft.com/office/drawing/2010/main" val="0"/>
+                        </a:ext>
+                      </a:extLst>
+                    </a:blip>
+                    <a:stretch>
+                      <a:fillRect/>
+                    </a:stretch>
+                  </pic:blipFill>
+                  <pic:spPr>
+                    <a:xfrm>
+                      <a:off x="0" y="0"/>
+                      <a:ext cx="5731510" cy="3827145"/>
+                    </a:xfrm>
+                    <a:prstGeom prst="rect">
+                      <a:avLst/>
+                    </a:prstGeom>
+                  </pic:spPr>
+                </pic:pic>
+              </a:graphicData>
+            </a:graphic>
+          </wp:inline>
+        </w:drawing>
+      </w:r>
+      <w:r>
+        <w:rPr>
+          <w:noProof/>
+        </w:rPr>
+        <w:drawing>
+          <wp:inline distT="0" distB="0" distL="0" distR="0" wp14:anchorId="54A690C6" wp14:editId="150CF158">
+            <wp:extent cx="5731510" cy="3827145"/>
+            <wp:effectExtent l="0" t="0" r="2540" b="1905"/>
+            <wp:docPr id="10" name="Picture 10" descr="Application&#10;&#10;Description automatically generated"/>
+            <wp:cNvGraphicFramePr>
+              <a:graphicFrameLocks xmlns:a="http://schemas.openxmlformats.org/drawingml/2006/main" noChangeAspect="1"/>
+            </wp:cNvGraphicFramePr>
+            <a:graphic xmlns:a="http://schemas.openxmlformats.org/drawingml/2006/main">
+              <a:graphicData uri="http://schemas.openxmlformats.org/drawingml/2006/picture">
+                <pic:pic xmlns:pic="http://schemas.openxmlformats.org/drawingml/2006/picture">
+                  <pic:nvPicPr>
+                    <pic:cNvPr id="10" name="Picture 10" descr="Application&#10;&#10;Description automatically generated"/>
+                    <pic:cNvPicPr/>
+                  </pic:nvPicPr>
+                  <pic:blipFill>
+                    <a:blip r:embed="rId14" cstate="print">
+                      <a:extLst>
+                        <a:ext uri="{28A0092B-C50C-407E-A947-70E740481C1C}">
+                          <a14:useLocalDpi xmlns:a14="http://schemas.microsoft.com/office/drawing/2010/main" val="0"/>
+                        </a:ext>
+                      </a:extLst>
+                    </a:blip>
+                    <a:stretch>
+                      <a:fillRect/>
+                    </a:stretch>
+                  </pic:blipFill>
+                  <pic:spPr>
+                    <a:xfrm>
+                      <a:off x="0" y="0"/>
+                      <a:ext cx="5731510" cy="3827145"/>
+                    </a:xfrm>
+                    <a:prstGeom prst="rect">
+                      <a:avLst/>
+                    </a:prstGeom>
+                  </pic:spPr>
+                </pic:pic>
+              </a:graphicData>
+            </a:graphic>
+          </wp:inline>
+        </w:drawing>
+      </w:r>
+      <w:r>
+        <w:rPr>
+          <w:noProof/>
+        </w:rPr>
+        <w:lastRenderedPageBreak/>
+        <w:drawing>
+          <wp:inline distT="0" distB="0" distL="0" distR="0" wp14:anchorId="2C9388A6" wp14:editId="32EE0D51">
+            <wp:extent cx="5731510" cy="3827145"/>
+            <wp:effectExtent l="0" t="0" r="2540" b="1905"/>
+            <wp:docPr id="11" name="Picture 11" descr="A picture containing graphical user interface&#10;&#10;Description automatically generated"/>
+            <wp:cNvGraphicFramePr>
+              <a:graphicFrameLocks xmlns:a="http://schemas.openxmlformats.org/drawingml/2006/main" noChangeAspect="1"/>
+            </wp:cNvGraphicFramePr>
+            <a:graphic xmlns:a="http://schemas.openxmlformats.org/drawingml/2006/main">
+              <a:graphicData uri="http://schemas.openxmlformats.org/drawingml/2006/picture">
+                <pic:pic xmlns:pic="http://schemas.openxmlformats.org/drawingml/2006/picture">
+                  <pic:nvPicPr>
+                    <pic:cNvPr id="11" name="Picture 11" descr="A picture containing graphical user interface&#10;&#10;Description automatically generated"/>
+                    <pic:cNvPicPr/>
+                  </pic:nvPicPr>
+                  <pic:blipFill>
+                    <a:blip r:embed="rId15" cstate="print">
+                      <a:extLst>
+                        <a:ext uri="{28A0092B-C50C-407E-A947-70E740481C1C}">
+                          <a14:useLocalDpi xmlns:a14="http://schemas.microsoft.com/office/drawing/2010/main" val="0"/>
+                        </a:ext>
+                      </a:extLst>
+                    </a:blip>
+                    <a:stretch>
+                      <a:fillRect/>
+                    </a:stretch>
+                  </pic:blipFill>
+                  <pic:spPr>
+                    <a:xfrm>
+                      <a:off x="0" y="0"/>
+                      <a:ext cx="5731510" cy="3827145"/>
+                    </a:xfrm>
+                    <a:prstGeom prst="rect">
+                      <a:avLst/>
+                    </a:prstGeom>
+                  </pic:spPr>
+                </pic:pic>
+              </a:graphicData>
+            </a:graphic>
+          </wp:inline>
+        </w:drawing>
+      </w:r>
+      <w:r>
+        <w:rPr>
+          <w:noProof/>
+        </w:rPr>
+        <w:drawing>
+          <wp:inline distT="0" distB="0" distL="0" distR="0" wp14:anchorId="71819B10" wp14:editId="1426AF53">
+            <wp:extent cx="5731510" cy="3827145"/>
+            <wp:effectExtent l="0" t="0" r="2540" b="1905"/>
+            <wp:docPr id="12" name="Picture 12" descr="Map&#10;&#10;Description automatically generated"/>
+            <wp:cNvGraphicFramePr>
+              <a:graphicFrameLocks xmlns:a="http://schemas.openxmlformats.org/drawingml/2006/main" noChangeAspect="1"/>
+            </wp:cNvGraphicFramePr>
+            <a:graphic xmlns:a="http://schemas.openxmlformats.org/drawingml/2006/main">
+              <a:graphicData uri="http://schemas.openxmlformats.org/drawingml/2006/picture">
+                <pic:pic xmlns:pic="http://schemas.openxmlformats.org/drawingml/2006/picture">
+                  <pic:nvPicPr>
+                    <pic:cNvPr id="12" name="Picture 12" descr="Map&#10;&#10;Description automatically generated"/>
+                    <pic:cNvPicPr/>
+                  </pic:nvPicPr>
+                  <pic:blipFill>
+                    <a:blip r:embed="rId16" cstate="print">
+                      <a:extLst>
+                        <a:ext uri="{28A0092B-C50C-407E-A947-70E740481C1C}">
+                          <a14:useLocalDpi xmlns:a14="http://schemas.microsoft.com/office/drawing/2010/main" val="0"/>
+                        </a:ext>
+                      </a:extLst>
+                    </a:blip>
+                    <a:stretch>
+                      <a:fillRect/>
+                    </a:stretch>
+                  </pic:blipFill>
+                  <pic:spPr>
+                    <a:xfrm>
+                      <a:off x="0" y="0"/>
+                      <a:ext cx="5731510" cy="3827145"/>
+                    </a:xfrm>
+                    <a:prstGeom prst="rect">
+                      <a:avLst/>
+                    </a:prstGeom>
+                  </pic:spPr>
+                </pic:pic>
+              </a:graphicData>
+            </a:graphic>
+          </wp:inline>
+        </w:drawing>
+      </w:r>
+    </w:p>
+    <w:p>
+      <w:r>
+        <w:rPr>
+          <w:noProof/>
+        </w:rPr>
+        <w:lastRenderedPageBreak/>
+        <w:drawing>
+          <wp:inline distT="0" distB="0" distL="0" distR="0" wp14:anchorId="2B20B608" wp14:editId="20F41132">
+            <wp:extent cx="5731510" cy="3827145"/>
+            <wp:effectExtent l="0" t="0" r="2540" b="1905"/>
+            <wp:docPr id="16" name="Picture 16" descr="Map&#10;&#10;Description automatically generated"/>
+            <wp:cNvGraphicFramePr>
+              <a:graphicFrameLocks xmlns:a="http://schemas.openxmlformats.org/drawingml/2006/main" noChangeAspect="1"/>
+            </wp:cNvGraphicFramePr>
+            <a:graphic xmlns:a="http://schemas.openxmlformats.org/drawingml/2006/main">
+              <a:graphicData uri="http://schemas.openxmlformats.org/drawingml/2006/picture">
+                <pic:pic xmlns:pic="http://schemas.openxmlformats.org/drawingml/2006/picture">
+                  <pic:nvPicPr>
+                    <pic:cNvPr id="16" name="Picture 16" descr="Map&#10;&#10;Description automatically generated"/>
+                    <pic:cNvPicPr/>
+                  </pic:nvPicPr>
+                  <pic:blipFill>
+                    <a:blip r:embed="rId17" cstate="print">
+                      <a:extLst>
+                        <a:ext uri="{28A0092B-C50C-407E-A947-70E740481C1C}">
+                          <a14:useLocalDpi xmlns:a14="http://schemas.microsoft.com/office/drawing/2010/main" val="0"/>
+                        </a:ext>
+                      </a:extLst>
+                    </a:blip>
+                    <a:stretch>
+                      <a:fillRect/>
+                    </a:stretch>
+                  </pic:blipFill>
+                  <pic:spPr>
+                    <a:xfrm>
+                      <a:off x="0" y="0"/>
+                      <a:ext cx="5731510" cy="3827145"/>
+                    </a:xfrm>
+                    <a:prstGeom prst="rect">
+                      <a:avLst/>
+                    </a:prstGeom>
+                  </pic:spPr>
+                </pic:pic>
+              </a:graphicData>
+            </a:graphic>
+          </wp:inline>
+        </w:drawing>
+      </w:r>
+    </w:p>
+    <w:p>
+      <w:pPr>
+        <w:rPr>
+          <w:b/>
+          <w:bCs/>
+        </w:rPr>
       </w:pPr>
     </w:p>
     <w:sectPr>
@@ -2399,6 +2066,119 @@
 <file path=word/numbering.xml><?xml version="1.0" encoding="utf-8"?>
 <w:numbering xmlns:wpc="http://schemas.microsoft.com/office/word/2010/wordprocessingCanvas" xmlns:cx="http://schemas.microsoft.com/office/drawing/2014/chartex" xmlns:cx1="http://schemas.microsoft.com/office/drawing/2015/9/8/chartex" xmlns:cx2="http://schemas.microsoft.com/office/drawing/2015/10/21/chartex" xmlns:cx3="http://schemas.microsoft.com/office/drawing/2016/5/9/chartex" xmlns:cx4="http://schemas.microsoft.com/office/drawing/2016/5/10/chartex" xmlns:cx5="http://schemas.microsoft.com/office/drawing/2016/5/11/chartex" xmlns:cx6="http://schemas.microsoft.com/office/drawing/2016/5/12/chartex" xmlns:cx7="http://schemas.microsoft.com/office/drawing/2016/5/13/chartex" xmlns:cx8="http://schemas.microsoft.com/office/drawing/2016/5/14/chartex" xmlns:mc="http://schemas.openxmlformats.org/markup-compatibility/2006" xmlns:aink="http://schemas.microsoft.com/office/drawing/2016/ink" xmlns:am3d="http://schemas.microsoft.com/office/drawing/2017/model3d" xmlns:o="urn:schemas-microsoft-com:office:office" xmlns:r="http://schemas.openxmlformats.org/officeDocument/2006/relationships" xmlns:m="http://schemas.openxmlformats.org/officeDocument/2006/math" xmlns:v="urn:schemas-microsoft-com:vml" xmlns:wp14="http://schemas.microsoft.com/office/word/2010/wordprocessingDrawing" xmlns:wp="http://schemas.openxmlformats.org/drawingml/2006/wordprocessingDrawing" xmlns:w10="urn:schemas-microsoft-com:office:word" xmlns:w="http://schemas.openxmlformats.org/wordprocessingml/2006/main" xmlns:w14="http://schemas.microsoft.com/office/word/2010/wordml" xmlns:w15="http://schemas.microsoft.com/office/word/2012/wordml" xmlns:w16cex="http://schemas.microsoft.com/office/word/2018/wordml/cex" xmlns:w16cid="http://schemas.microsoft.com/office/word/2016/wordml/cid" xmlns:w16="http://schemas.microsoft.com/office/word/2018/wordml" xmlns:w16se="http://schemas.microsoft.com/office/word/2015/wordml/symex" xmlns:wpg="http://schemas.microsoft.com/office/word/2010/wordprocessingGroup" xmlns:wpi="http://schemas.microsoft.com/office/word/2010/wordprocessingInk" xmlns:wne="http://schemas.microsoft.com/office/word/2006/wordml" xmlns:wps="http://schemas.microsoft.com/office/word/2010/wordprocessingShape" mc:Ignorable="w14 w15 w16se w16cid w16 w16cex wp14">
   <w:abstractNum w:abstractNumId="0" w15:restartNumberingAfterBreak="0">
+    <w:nsid w:val="06FD3D68"/>
+    <w:multiLevelType w:val="hybridMultilevel"/>
+    <w:tmpl w:val="FF805BA2"/>
+    <w:lvl w:ilvl="0" w:tplc="04130001">
+      <w:start w:val="1"/>
+      <w:numFmt w:val="bullet"/>
+      <w:lvlText w:val=""/>
+      <w:lvlJc w:val="left"/>
+      <w:pPr>
+        <w:ind w:left="720" w:hanging="360"/>
+      </w:pPr>
+      <w:rPr>
+        <w:rFonts w:ascii="Symbol" w:hAnsi="Symbol" w:hint="default"/>
+      </w:rPr>
+    </w:lvl>
+    <w:lvl w:ilvl="1" w:tplc="04130003" w:tentative="1">
+      <w:start w:val="1"/>
+      <w:numFmt w:val="bullet"/>
+      <w:lvlText w:val="o"/>
+      <w:lvlJc w:val="left"/>
+      <w:pPr>
+        <w:ind w:left="1440" w:hanging="360"/>
+      </w:pPr>
+      <w:rPr>
+        <w:rFonts w:ascii="Courier New" w:hAnsi="Courier New" w:cs="Courier New" w:hint="default"/>
+      </w:rPr>
+    </w:lvl>
+    <w:lvl w:ilvl="2" w:tplc="04130005" w:tentative="1">
+      <w:start w:val="1"/>
+      <w:numFmt w:val="bullet"/>
+      <w:lvlText w:val=""/>
+      <w:lvlJc w:val="left"/>
+      <w:pPr>
+        <w:ind w:left="2160" w:hanging="360"/>
+      </w:pPr>
+      <w:rPr>
+        <w:rFonts w:ascii="Wingdings" w:hAnsi="Wingdings" w:hint="default"/>
+      </w:rPr>
+    </w:lvl>
+    <w:lvl w:ilvl="3" w:tplc="04130001" w:tentative="1">
+      <w:start w:val="1"/>
+      <w:numFmt w:val="bullet"/>
+      <w:lvlText w:val=""/>
+      <w:lvlJc w:val="left"/>
+      <w:pPr>
+        <w:ind w:left="2880" w:hanging="360"/>
+      </w:pPr>
+      <w:rPr>
+        <w:rFonts w:ascii="Symbol" w:hAnsi="Symbol" w:hint="default"/>
+      </w:rPr>
+    </w:lvl>
+    <w:lvl w:ilvl="4" w:tplc="04130003" w:tentative="1">
+      <w:start w:val="1"/>
+      <w:numFmt w:val="bullet"/>
+      <w:lvlText w:val="o"/>
+      <w:lvlJc w:val="left"/>
+      <w:pPr>
+        <w:ind w:left="3600" w:hanging="360"/>
+      </w:pPr>
+      <w:rPr>
+        <w:rFonts w:ascii="Courier New" w:hAnsi="Courier New" w:cs="Courier New" w:hint="default"/>
+      </w:rPr>
+    </w:lvl>
+    <w:lvl w:ilvl="5" w:tplc="04130005" w:tentative="1">
+      <w:start w:val="1"/>
+      <w:numFmt w:val="bullet"/>
+      <w:lvlText w:val=""/>
+      <w:lvlJc w:val="left"/>
+      <w:pPr>
+        <w:ind w:left="4320" w:hanging="360"/>
+      </w:pPr>
+      <w:rPr>
+        <w:rFonts w:ascii="Wingdings" w:hAnsi="Wingdings" w:hint="default"/>
+      </w:rPr>
+    </w:lvl>
+    <w:lvl w:ilvl="6" w:tplc="04130001" w:tentative="1">
+      <w:start w:val="1"/>
+      <w:numFmt w:val="bullet"/>
+      <w:lvlText w:val=""/>
+      <w:lvlJc w:val="left"/>
+      <w:pPr>
+        <w:ind w:left="5040" w:hanging="360"/>
+      </w:pPr>
+      <w:rPr>
+        <w:rFonts w:ascii="Symbol" w:hAnsi="Symbol" w:hint="default"/>
+      </w:rPr>
+    </w:lvl>
+    <w:lvl w:ilvl="7" w:tplc="04130003" w:tentative="1">
+      <w:start w:val="1"/>
+      <w:numFmt w:val="bullet"/>
+      <w:lvlText w:val="o"/>
+      <w:lvlJc w:val="left"/>
+      <w:pPr>
+        <w:ind w:left="5760" w:hanging="360"/>
+      </w:pPr>
+      <w:rPr>
+        <w:rFonts w:ascii="Courier New" w:hAnsi="Courier New" w:cs="Courier New" w:hint="default"/>
+      </w:rPr>
+    </w:lvl>
+    <w:lvl w:ilvl="8" w:tplc="04130005" w:tentative="1">
+      <w:start w:val="1"/>
+      <w:numFmt w:val="bullet"/>
+      <w:lvlText w:val=""/>
+      <w:lvlJc w:val="left"/>
+      <w:pPr>
+        <w:ind w:left="6480" w:hanging="360"/>
+      </w:pPr>
+      <w:rPr>
+        <w:rFonts w:ascii="Wingdings" w:hAnsi="Wingdings" w:hint="default"/>
+      </w:rPr>
+    </w:lvl>
+  </w:abstractNum>
+  <w:abstractNum w:abstractNumId="1" w15:restartNumberingAfterBreak="0">
     <w:nsid w:val="0AAF08D0"/>
     <w:multiLevelType w:val="hybridMultilevel"/>
     <w:tmpl w:val="7C1469C8"/>
@@ -2511,7 +2291,7 @@
       </w:rPr>
     </w:lvl>
   </w:abstractNum>
-  <w:abstractNum w:abstractNumId="1" w15:restartNumberingAfterBreak="0">
+  <w:abstractNum w:abstractNumId="2" w15:restartNumberingAfterBreak="0">
     <w:nsid w:val="0B5F7AF9"/>
     <w:multiLevelType w:val="multilevel"/>
     <w:tmpl w:val="28E67E3C"/>
@@ -2627,7 +2407,7 @@
       </w:pPr>
     </w:lvl>
   </w:abstractNum>
-  <w:abstractNum w:abstractNumId="2" w15:restartNumberingAfterBreak="0">
+  <w:abstractNum w:abstractNumId="3" w15:restartNumberingAfterBreak="0">
     <w:nsid w:val="0CC47E48"/>
     <w:multiLevelType w:val="hybridMultilevel"/>
     <w:tmpl w:val="B4B8A71A"/>
@@ -2740,7 +2520,7 @@
       </w:rPr>
     </w:lvl>
   </w:abstractNum>
-  <w:abstractNum w:abstractNumId="3" w15:restartNumberingAfterBreak="0">
+  <w:abstractNum w:abstractNumId="4" w15:restartNumberingAfterBreak="0">
     <w:nsid w:val="1BA965F9"/>
     <w:multiLevelType w:val="hybridMultilevel"/>
     <w:tmpl w:val="7D246DF6"/>
@@ -2853,7 +2633,120 @@
       </w:rPr>
     </w:lvl>
   </w:abstractNum>
-  <w:abstractNum w:abstractNumId="4" w15:restartNumberingAfterBreak="0">
+  <w:abstractNum w:abstractNumId="5" w15:restartNumberingAfterBreak="0">
+    <w:nsid w:val="1C49473A"/>
+    <w:multiLevelType w:val="hybridMultilevel"/>
+    <w:tmpl w:val="7D8AA696"/>
+    <w:lvl w:ilvl="0" w:tplc="04130001">
+      <w:start w:val="1"/>
+      <w:numFmt w:val="bullet"/>
+      <w:lvlText w:val=""/>
+      <w:lvlJc w:val="left"/>
+      <w:pPr>
+        <w:ind w:left="720" w:hanging="360"/>
+      </w:pPr>
+      <w:rPr>
+        <w:rFonts w:ascii="Symbol" w:hAnsi="Symbol" w:hint="default"/>
+      </w:rPr>
+    </w:lvl>
+    <w:lvl w:ilvl="1" w:tplc="04130003" w:tentative="1">
+      <w:start w:val="1"/>
+      <w:numFmt w:val="bullet"/>
+      <w:lvlText w:val="o"/>
+      <w:lvlJc w:val="left"/>
+      <w:pPr>
+        <w:ind w:left="1440" w:hanging="360"/>
+      </w:pPr>
+      <w:rPr>
+        <w:rFonts w:ascii="Courier New" w:hAnsi="Courier New" w:cs="Courier New" w:hint="default"/>
+      </w:rPr>
+    </w:lvl>
+    <w:lvl w:ilvl="2" w:tplc="04130005" w:tentative="1">
+      <w:start w:val="1"/>
+      <w:numFmt w:val="bullet"/>
+      <w:lvlText w:val=""/>
+      <w:lvlJc w:val="left"/>
+      <w:pPr>
+        <w:ind w:left="2160" w:hanging="360"/>
+      </w:pPr>
+      <w:rPr>
+        <w:rFonts w:ascii="Wingdings" w:hAnsi="Wingdings" w:hint="default"/>
+      </w:rPr>
+    </w:lvl>
+    <w:lvl w:ilvl="3" w:tplc="04130001" w:tentative="1">
+      <w:start w:val="1"/>
+      <w:numFmt w:val="bullet"/>
+      <w:lvlText w:val=""/>
+      <w:lvlJc w:val="left"/>
+      <w:pPr>
+        <w:ind w:left="2880" w:hanging="360"/>
+      </w:pPr>
+      <w:rPr>
+        <w:rFonts w:ascii="Symbol" w:hAnsi="Symbol" w:hint="default"/>
+      </w:rPr>
+    </w:lvl>
+    <w:lvl w:ilvl="4" w:tplc="04130003" w:tentative="1">
+      <w:start w:val="1"/>
+      <w:numFmt w:val="bullet"/>
+      <w:lvlText w:val="o"/>
+      <w:lvlJc w:val="left"/>
+      <w:pPr>
+        <w:ind w:left="3600" w:hanging="360"/>
+      </w:pPr>
+      <w:rPr>
+        <w:rFonts w:ascii="Courier New" w:hAnsi="Courier New" w:cs="Courier New" w:hint="default"/>
+      </w:rPr>
+    </w:lvl>
+    <w:lvl w:ilvl="5" w:tplc="04130005" w:tentative="1">
+      <w:start w:val="1"/>
+      <w:numFmt w:val="bullet"/>
+      <w:lvlText w:val=""/>
+      <w:lvlJc w:val="left"/>
+      <w:pPr>
+        <w:ind w:left="4320" w:hanging="360"/>
+      </w:pPr>
+      <w:rPr>
+        <w:rFonts w:ascii="Wingdings" w:hAnsi="Wingdings" w:hint="default"/>
+      </w:rPr>
+    </w:lvl>
+    <w:lvl w:ilvl="6" w:tplc="04130001" w:tentative="1">
+      <w:start w:val="1"/>
+      <w:numFmt w:val="bullet"/>
+      <w:lvlText w:val=""/>
+      <w:lvlJc w:val="left"/>
+      <w:pPr>
+        <w:ind w:left="5040" w:hanging="360"/>
+      </w:pPr>
+      <w:rPr>
+        <w:rFonts w:ascii="Symbol" w:hAnsi="Symbol" w:hint="default"/>
+      </w:rPr>
+    </w:lvl>
+    <w:lvl w:ilvl="7" w:tplc="04130003" w:tentative="1">
+      <w:start w:val="1"/>
+      <w:numFmt w:val="bullet"/>
+      <w:lvlText w:val="o"/>
+      <w:lvlJc w:val="left"/>
+      <w:pPr>
+        <w:ind w:left="5760" w:hanging="360"/>
+      </w:pPr>
+      <w:rPr>
+        <w:rFonts w:ascii="Courier New" w:hAnsi="Courier New" w:cs="Courier New" w:hint="default"/>
+      </w:rPr>
+    </w:lvl>
+    <w:lvl w:ilvl="8" w:tplc="04130005" w:tentative="1">
+      <w:start w:val="1"/>
+      <w:numFmt w:val="bullet"/>
+      <w:lvlText w:val=""/>
+      <w:lvlJc w:val="left"/>
+      <w:pPr>
+        <w:ind w:left="6480" w:hanging="360"/>
+      </w:pPr>
+      <w:rPr>
+        <w:rFonts w:ascii="Wingdings" w:hAnsi="Wingdings" w:hint="default"/>
+      </w:rPr>
+    </w:lvl>
+  </w:abstractNum>
+  <w:abstractNum w:abstractNumId="6" w15:restartNumberingAfterBreak="0">
     <w:nsid w:val="1D8001AD"/>
     <w:multiLevelType w:val="hybridMultilevel"/>
     <w:tmpl w:val="E98055B6"/>
@@ -2966,7 +2859,120 @@
       </w:rPr>
     </w:lvl>
   </w:abstractNum>
-  <w:abstractNum w:abstractNumId="5" w15:restartNumberingAfterBreak="0">
+  <w:abstractNum w:abstractNumId="7" w15:restartNumberingAfterBreak="0">
+    <w:nsid w:val="26B522E9"/>
+    <w:multiLevelType w:val="hybridMultilevel"/>
+    <w:tmpl w:val="0AEC5948"/>
+    <w:lvl w:ilvl="0" w:tplc="04130001">
+      <w:start w:val="1"/>
+      <w:numFmt w:val="bullet"/>
+      <w:lvlText w:val=""/>
+      <w:lvlJc w:val="left"/>
+      <w:pPr>
+        <w:ind w:left="720" w:hanging="360"/>
+      </w:pPr>
+      <w:rPr>
+        <w:rFonts w:ascii="Symbol" w:hAnsi="Symbol" w:hint="default"/>
+      </w:rPr>
+    </w:lvl>
+    <w:lvl w:ilvl="1" w:tplc="04130003" w:tentative="1">
+      <w:start w:val="1"/>
+      <w:numFmt w:val="bullet"/>
+      <w:lvlText w:val="o"/>
+      <w:lvlJc w:val="left"/>
+      <w:pPr>
+        <w:ind w:left="1440" w:hanging="360"/>
+      </w:pPr>
+      <w:rPr>
+        <w:rFonts w:ascii="Courier New" w:hAnsi="Courier New" w:cs="Courier New" w:hint="default"/>
+      </w:rPr>
+    </w:lvl>
+    <w:lvl w:ilvl="2" w:tplc="04130005" w:tentative="1">
+      <w:start w:val="1"/>
+      <w:numFmt w:val="bullet"/>
+      <w:lvlText w:val=""/>
+      <w:lvlJc w:val="left"/>
+      <w:pPr>
+        <w:ind w:left="2160" w:hanging="360"/>
+      </w:pPr>
+      <w:rPr>
+        <w:rFonts w:ascii="Wingdings" w:hAnsi="Wingdings" w:hint="default"/>
+      </w:rPr>
+    </w:lvl>
+    <w:lvl w:ilvl="3" w:tplc="04130001" w:tentative="1">
+      <w:start w:val="1"/>
+      <w:numFmt w:val="bullet"/>
+      <w:lvlText w:val=""/>
+      <w:lvlJc w:val="left"/>
+      <w:pPr>
+        <w:ind w:left="2880" w:hanging="360"/>
+      </w:pPr>
+      <w:rPr>
+        <w:rFonts w:ascii="Symbol" w:hAnsi="Symbol" w:hint="default"/>
+      </w:rPr>
+    </w:lvl>
+    <w:lvl w:ilvl="4" w:tplc="04130003" w:tentative="1">
+      <w:start w:val="1"/>
+      <w:numFmt w:val="bullet"/>
+      <w:lvlText w:val="o"/>
+      <w:lvlJc w:val="left"/>
+      <w:pPr>
+        <w:ind w:left="3600" w:hanging="360"/>
+      </w:pPr>
+      <w:rPr>
+        <w:rFonts w:ascii="Courier New" w:hAnsi="Courier New" w:cs="Courier New" w:hint="default"/>
+      </w:rPr>
+    </w:lvl>
+    <w:lvl w:ilvl="5" w:tplc="04130005" w:tentative="1">
+      <w:start w:val="1"/>
+      <w:numFmt w:val="bullet"/>
+      <w:lvlText w:val=""/>
+      <w:lvlJc w:val="left"/>
+      <w:pPr>
+        <w:ind w:left="4320" w:hanging="360"/>
+      </w:pPr>
+      <w:rPr>
+        <w:rFonts w:ascii="Wingdings" w:hAnsi="Wingdings" w:hint="default"/>
+      </w:rPr>
+    </w:lvl>
+    <w:lvl w:ilvl="6" w:tplc="04130001" w:tentative="1">
+      <w:start w:val="1"/>
+      <w:numFmt w:val="bullet"/>
+      <w:lvlText w:val=""/>
+      <w:lvlJc w:val="left"/>
+      <w:pPr>
+        <w:ind w:left="5040" w:hanging="360"/>
+      </w:pPr>
+      <w:rPr>
+        <w:rFonts w:ascii="Symbol" w:hAnsi="Symbol" w:hint="default"/>
+      </w:rPr>
+    </w:lvl>
+    <w:lvl w:ilvl="7" w:tplc="04130003" w:tentative="1">
+      <w:start w:val="1"/>
+      <w:numFmt w:val="bullet"/>
+      <w:lvlText w:val="o"/>
+      <w:lvlJc w:val="left"/>
+      <w:pPr>
+        <w:ind w:left="5760" w:hanging="360"/>
+      </w:pPr>
+      <w:rPr>
+        <w:rFonts w:ascii="Courier New" w:hAnsi="Courier New" w:cs="Courier New" w:hint="default"/>
+      </w:rPr>
+    </w:lvl>
+    <w:lvl w:ilvl="8" w:tplc="04130005" w:tentative="1">
+      <w:start w:val="1"/>
+      <w:numFmt w:val="bullet"/>
+      <w:lvlText w:val=""/>
+      <w:lvlJc w:val="left"/>
+      <w:pPr>
+        <w:ind w:left="6480" w:hanging="360"/>
+      </w:pPr>
+      <w:rPr>
+        <w:rFonts w:ascii="Wingdings" w:hAnsi="Wingdings" w:hint="default"/>
+      </w:rPr>
+    </w:lvl>
+  </w:abstractNum>
+  <w:abstractNum w:abstractNumId="8" w15:restartNumberingAfterBreak="0">
     <w:nsid w:val="28561F7B"/>
     <w:multiLevelType w:val="hybridMultilevel"/>
     <w:tmpl w:val="EB48D684"/>
@@ -3079,7 +3085,7 @@
       </w:rPr>
     </w:lvl>
   </w:abstractNum>
-  <w:abstractNum w:abstractNumId="6" w15:restartNumberingAfterBreak="0">
+  <w:abstractNum w:abstractNumId="9" w15:restartNumberingAfterBreak="0">
     <w:nsid w:val="2C707D29"/>
     <w:multiLevelType w:val="hybridMultilevel"/>
     <w:tmpl w:val="1B40ECA8"/>
@@ -3192,7 +3198,7 @@
       </w:rPr>
     </w:lvl>
   </w:abstractNum>
-  <w:abstractNum w:abstractNumId="7" w15:restartNumberingAfterBreak="0">
+  <w:abstractNum w:abstractNumId="10" w15:restartNumberingAfterBreak="0">
     <w:nsid w:val="403F74FA"/>
     <w:multiLevelType w:val="hybridMultilevel"/>
     <w:tmpl w:val="EBDCE714"/>
@@ -3305,7 +3311,7 @@
       </w:rPr>
     </w:lvl>
   </w:abstractNum>
-  <w:abstractNum w:abstractNumId="8" w15:restartNumberingAfterBreak="0">
+  <w:abstractNum w:abstractNumId="11" w15:restartNumberingAfterBreak="0">
     <w:nsid w:val="41B50FD3"/>
     <w:multiLevelType w:val="hybridMultilevel"/>
     <w:tmpl w:val="9F6691E6"/>
@@ -3418,7 +3424,7 @@
       </w:rPr>
     </w:lvl>
   </w:abstractNum>
-  <w:abstractNum w:abstractNumId="9" w15:restartNumberingAfterBreak="0">
+  <w:abstractNum w:abstractNumId="12" w15:restartNumberingAfterBreak="0">
     <w:nsid w:val="41E53C91"/>
     <w:multiLevelType w:val="hybridMultilevel"/>
     <w:tmpl w:val="AEC8C26C"/>
@@ -3531,7 +3537,7 @@
       </w:rPr>
     </w:lvl>
   </w:abstractNum>
-  <w:abstractNum w:abstractNumId="10" w15:restartNumberingAfterBreak="0">
+  <w:abstractNum w:abstractNumId="13" w15:restartNumberingAfterBreak="0">
     <w:nsid w:val="43E44D39"/>
     <w:multiLevelType w:val="hybridMultilevel"/>
     <w:tmpl w:val="888E2954"/>
@@ -3644,7 +3650,7 @@
       </w:rPr>
     </w:lvl>
   </w:abstractNum>
-  <w:abstractNum w:abstractNumId="11" w15:restartNumberingAfterBreak="0">
+  <w:abstractNum w:abstractNumId="14" w15:restartNumberingAfterBreak="0">
     <w:nsid w:val="45A2135B"/>
     <w:multiLevelType w:val="hybridMultilevel"/>
     <w:tmpl w:val="8BA6F138"/>
@@ -3757,7 +3763,7 @@
       </w:rPr>
     </w:lvl>
   </w:abstractNum>
-  <w:abstractNum w:abstractNumId="12" w15:restartNumberingAfterBreak="0">
+  <w:abstractNum w:abstractNumId="15" w15:restartNumberingAfterBreak="0">
     <w:nsid w:val="4EE852AB"/>
     <w:multiLevelType w:val="hybridMultilevel"/>
     <w:tmpl w:val="3C20123E"/>
@@ -3843,7 +3849,7 @@
       </w:pPr>
     </w:lvl>
   </w:abstractNum>
-  <w:abstractNum w:abstractNumId="13" w15:restartNumberingAfterBreak="0">
+  <w:abstractNum w:abstractNumId="16" w15:restartNumberingAfterBreak="0">
     <w:nsid w:val="64026D07"/>
     <w:multiLevelType w:val="hybridMultilevel"/>
     <w:tmpl w:val="F8DCBE98"/>
@@ -3956,7 +3962,7 @@
       </w:rPr>
     </w:lvl>
   </w:abstractNum>
-  <w:abstractNum w:abstractNumId="14" w15:restartNumberingAfterBreak="0">
+  <w:abstractNum w:abstractNumId="17" w15:restartNumberingAfterBreak="0">
     <w:nsid w:val="64817A9D"/>
     <w:multiLevelType w:val="hybridMultilevel"/>
     <w:tmpl w:val="73C25194"/>
@@ -4069,7 +4075,7 @@
       </w:rPr>
     </w:lvl>
   </w:abstractNum>
-  <w:abstractNum w:abstractNumId="15" w15:restartNumberingAfterBreak="0">
+  <w:abstractNum w:abstractNumId="18" w15:restartNumberingAfterBreak="0">
     <w:nsid w:val="76091906"/>
     <w:multiLevelType w:val="hybridMultilevel"/>
     <w:tmpl w:val="845659BC"/>
@@ -4182,7 +4188,7 @@
       </w:rPr>
     </w:lvl>
   </w:abstractNum>
-  <w:abstractNum w:abstractNumId="16" w15:restartNumberingAfterBreak="0">
+  <w:abstractNum w:abstractNumId="19" w15:restartNumberingAfterBreak="0">
     <w:nsid w:val="7C801CC5"/>
     <w:multiLevelType w:val="hybridMultilevel"/>
     <w:tmpl w:val="E6AE4C40"/>
@@ -4296,91 +4302,100 @@
     </w:lvl>
   </w:abstractNum>
   <w:num w:numId="1">
+    <w:abstractNumId w:val="15"/>
+  </w:num>
+  <w:num w:numId="2">
+    <w:abstractNumId w:val="15"/>
+  </w:num>
+  <w:num w:numId="3">
+    <w:abstractNumId w:val="15"/>
+  </w:num>
+  <w:num w:numId="4">
+    <w:abstractNumId w:val="15"/>
+  </w:num>
+  <w:num w:numId="5">
+    <w:abstractNumId w:val="2"/>
+  </w:num>
+  <w:num w:numId="6">
+    <w:abstractNumId w:val="2"/>
+  </w:num>
+  <w:num w:numId="7">
+    <w:abstractNumId w:val="2"/>
+  </w:num>
+  <w:num w:numId="8">
+    <w:abstractNumId w:val="2"/>
+  </w:num>
+  <w:num w:numId="9">
+    <w:abstractNumId w:val="2"/>
+  </w:num>
+  <w:num w:numId="10">
+    <w:abstractNumId w:val="2"/>
+  </w:num>
+  <w:num w:numId="11">
+    <w:abstractNumId w:val="2"/>
+  </w:num>
+  <w:num w:numId="12">
+    <w:abstractNumId w:val="2"/>
+  </w:num>
+  <w:num w:numId="13">
+    <w:abstractNumId w:val="2"/>
+  </w:num>
+  <w:num w:numId="14">
+    <w:abstractNumId w:val="2"/>
+  </w:num>
+  <w:num w:numId="15">
+    <w:abstractNumId w:val="11"/>
+  </w:num>
+  <w:num w:numId="16">
+    <w:abstractNumId w:val="9"/>
+  </w:num>
+  <w:num w:numId="17">
+    <w:abstractNumId w:val="14"/>
+  </w:num>
+  <w:num w:numId="18">
+    <w:abstractNumId w:val="17"/>
+  </w:num>
+  <w:num w:numId="19">
+    <w:abstractNumId w:val="3"/>
+  </w:num>
+  <w:num w:numId="20">
+    <w:abstractNumId w:val="1"/>
+  </w:num>
+  <w:num w:numId="21">
+    <w:abstractNumId w:val="18"/>
+  </w:num>
+  <w:num w:numId="22">
+    <w:abstractNumId w:val="10"/>
+  </w:num>
+  <w:num w:numId="23">
+    <w:abstractNumId w:val="6"/>
+  </w:num>
+  <w:num w:numId="24">
+    <w:abstractNumId w:val="13"/>
+  </w:num>
+  <w:num w:numId="25">
+    <w:abstractNumId w:val="4"/>
+  </w:num>
+  <w:num w:numId="26">
+    <w:abstractNumId w:val="19"/>
+  </w:num>
+  <w:num w:numId="27">
+    <w:abstractNumId w:val="16"/>
+  </w:num>
+  <w:num w:numId="28">
     <w:abstractNumId w:val="12"/>
   </w:num>
-  <w:num w:numId="2">
-    <w:abstractNumId w:val="12"/>
-  </w:num>
-  <w:num w:numId="3">
-    <w:abstractNumId w:val="12"/>
-  </w:num>
-  <w:num w:numId="4">
-    <w:abstractNumId w:val="12"/>
-  </w:num>
-  <w:num w:numId="5">
-    <w:abstractNumId w:val="1"/>
-  </w:num>
-  <w:num w:numId="6">
-    <w:abstractNumId w:val="1"/>
-  </w:num>
-  <w:num w:numId="7">
-    <w:abstractNumId w:val="1"/>
-  </w:num>
-  <w:num w:numId="8">
-    <w:abstractNumId w:val="1"/>
-  </w:num>
-  <w:num w:numId="9">
-    <w:abstractNumId w:val="1"/>
-  </w:num>
-  <w:num w:numId="10">
-    <w:abstractNumId w:val="1"/>
-  </w:num>
-  <w:num w:numId="11">
-    <w:abstractNumId w:val="1"/>
-  </w:num>
-  <w:num w:numId="12">
-    <w:abstractNumId w:val="1"/>
-  </w:num>
-  <w:num w:numId="13">
-    <w:abstractNumId w:val="1"/>
-  </w:num>
-  <w:num w:numId="14">
-    <w:abstractNumId w:val="1"/>
-  </w:num>
-  <w:num w:numId="15">
+  <w:num w:numId="29">
     <w:abstractNumId w:val="8"/>
   </w:num>
-  <w:num w:numId="16">
-    <w:abstractNumId w:val="6"/>
-  </w:num>
-  <w:num w:numId="17">
-    <w:abstractNumId w:val="11"/>
-  </w:num>
-  <w:num w:numId="18">
-    <w:abstractNumId w:val="14"/>
-  </w:num>
-  <w:num w:numId="19">
-    <w:abstractNumId w:val="2"/>
-  </w:num>
-  <w:num w:numId="20">
+  <w:num w:numId="30">
     <w:abstractNumId w:val="0"/>
   </w:num>
-  <w:num w:numId="21">
-    <w:abstractNumId w:val="15"/>
+  <w:num w:numId="31">
+    <w:abstractNumId w:val="5"/>
   </w:num>
-  <w:num w:numId="22">
+  <w:num w:numId="32">
     <w:abstractNumId w:val="7"/>
-  </w:num>
-  <w:num w:numId="23">
-    <w:abstractNumId w:val="4"/>
-  </w:num>
-  <w:num w:numId="24">
-    <w:abstractNumId w:val="10"/>
-  </w:num>
-  <w:num w:numId="25">
-    <w:abstractNumId w:val="3"/>
-  </w:num>
-  <w:num w:numId="26">
-    <w:abstractNumId w:val="16"/>
-  </w:num>
-  <w:num w:numId="27">
-    <w:abstractNumId w:val="13"/>
-  </w:num>
-  <w:num w:numId="28">
-    <w:abstractNumId w:val="9"/>
-  </w:num>
-  <w:num w:numId="29">
-    <w:abstractNumId w:val="5"/>
   </w:num>
 </w:numbering>
 </file>

</xml_diff>